<commit_message>
fixes according to comment (see Feedback.docx)
</commit_message>
<xml_diff>
--- a/vFeedback.docx
+++ b/vFeedback.docx
@@ -313,7 +313,7 @@
         <w:tc>
           <w:tcPr>
             <w:tcW w:w="1555" w:type="dxa"/>
-            <w:shd w:val="clear" w:color="auto" w:fill="FF0000"/>
+            <w:shd w:val="clear" w:color="auto" w:fill="92D050"/>
           </w:tcPr>
           <w:p>
             <w:pPr>
@@ -327,6 +327,8 @@
               </w:rPr>
               <w:t>Critical</w:t>
             </w:r>
+            <w:bookmarkStart w:id="0" w:name="_GoBack"/>
+            <w:bookmarkEnd w:id="0"/>
           </w:p>
         </w:tc>
         <w:tc>
@@ -1613,8 +1615,6 @@
               <w:lastRenderedPageBreak/>
               <w:t>Major</w:t>
             </w:r>
-            <w:bookmarkStart w:id="0" w:name="_GoBack"/>
-            <w:bookmarkEnd w:id="0"/>
           </w:p>
         </w:tc>
         <w:tc>

</xml_diff>